<commit_message>
No longer trying to scroll selected number to line 2.
</commit_message>
<xml_diff>
--- a/latest/Word2USFM.docx
+++ b/latest/Word2USFM.docx
@@ -70,7 +70,6 @@
       </w:r>
       <w:r>
         <w:rPr>
-          <w:rFonts w:hint="default"/>
           <w:lang w:val="en-US"/>
         </w:rPr>
         <w:t> </w:t>
@@ -450,24 +449,7 @@
           <w:iCs/>
           <w:lang w:val="en-US"/>
         </w:rPr>
-        <w:t>3.</w:t>
-      </w:r>
-      <w:r>
-        <w:rPr>
-          <w:rFonts w:hint="default"/>
-          <w:i/>
-          <w:iCs/>
-          <w:lang w:val="en-US"/>
-        </w:rPr>
-        <w:t> </w:t>
-      </w:r>
-      <w:r>
-        <w:rPr>
-          <w:i/>
-          <w:iCs/>
-          <w:lang w:val="en-US"/>
-        </w:rPr>
-        <w:t>Scriptures formatted with a non-standard template</w:t>
+        <w:t>3. Scriptures formatted with a non-standard template</w:t>
       </w:r>
       <w:r>
         <w:rPr>
@@ -525,13 +507,6 @@
           <w:iCs/>
           <w:lang w:val="en-US"/>
         </w:rPr>
-      </w:r>
-      <w:r>
-        <w:rPr>
-          <w:i/>
-          <w:iCs/>
-          <w:lang w:val="en-US"/>
-        </w:rPr>
         <w:instrText xml:space="preserve"> \* MERGEFORMAT </w:instrText>
       </w:r>
       <w:r>
@@ -540,6 +515,13 @@
           <w:iCs/>
           <w:lang w:val="en-US"/>
         </w:rPr>
+      </w:r>
+      <w:r>
+        <w:rPr>
+          <w:i/>
+          <w:iCs/>
+          <w:lang w:val="en-US"/>
+        </w:rPr>
         <w:fldChar w:fldCharType="separate"/>
       </w:r>
       <w:r>
@@ -548,24 +530,7 @@
           <w:iCs/>
           <w:lang w:val="en-US"/>
         </w:rPr>
-        <w:t>4.</w:t>
-      </w:r>
-      <w:r>
-        <w:rPr>
-          <w:rFonts w:hint="default"/>
-          <w:i/>
-          <w:iCs/>
-          <w:lang w:val="en-US"/>
-        </w:rPr>
-        <w:t> </w:t>
-      </w:r>
-      <w:r>
-        <w:rPr>
-          <w:i/>
-          <w:iCs/>
-          <w:lang w:val="en-US"/>
-        </w:rPr>
-        <w:t>Scriptures formatted with USFM backslash codes</w:t>
+        <w:t>4. Scriptures formatted with USFM backslash codes</w:t>
       </w:r>
       <w:r>
         <w:rPr>
@@ -662,24 +627,7 @@
           <w:iCs/>
           <w:lang w:val="en-US"/>
         </w:rPr>
-        <w:t>5.</w:t>
-      </w:r>
-      <w:r>
-        <w:rPr>
-          <w:rFonts w:hint="default"/>
-          <w:i/>
-          <w:iCs/>
-          <w:lang w:val="en-US"/>
-        </w:rPr>
-        <w:t> </w:t>
-      </w:r>
-      <w:r>
-        <w:rPr>
-          <w:i/>
-          <w:iCs/>
-          <w:lang w:val="en-US"/>
-        </w:rPr>
-        <w:t>Scriptures formatted with Bold, Italic etc</w:t>
+        <w:t>5. Scriptures formatted with Bold, Italic etc</w:t>
       </w:r>
       <w:r>
         <w:rPr>
@@ -1005,7 +953,6 @@
       </w:r>
       <w:r>
         <w:rPr>
-          <w:rFonts w:hint="default"/>
           <w:lang w:val="en-US"/>
         </w:rPr>
         <w:t> </w:t>
@@ -1118,24 +1065,7 @@
           <w:iCs/>
           <w:lang w:val="en-US"/>
         </w:rPr>
-        <w:t>5.</w:t>
-      </w:r>
-      <w:r>
-        <w:rPr>
-          <w:rFonts w:hint="default"/>
-          <w:i/>
-          <w:iCs/>
-          <w:lang w:val="en-US"/>
-        </w:rPr>
-        <w:t> </w:t>
-      </w:r>
-      <w:r>
-        <w:rPr>
-          <w:i/>
-          <w:iCs/>
-          <w:lang w:val="en-US"/>
-        </w:rPr>
-        <w:t>Scriptures formatted with Bold, Italic etc</w:t>
+        <w:t>5. Scriptures formatted with Bold, Italic etc</w:t>
       </w:r>
       <w:r>
         <w:rPr>
@@ -1262,7 +1192,6 @@
       </w:r>
       <w:r>
         <w:rPr>
-          <w:rFonts w:hint="default"/>
           <w:lang w:val="en-US"/>
         </w:rPr>
         <w:t> </w:t>
@@ -1877,7 +1806,6 @@
       </w:r>
       <w:r>
         <w:rPr>
-          <w:rFonts w:hint="default"/>
           <w:lang w:val="en-US"/>
         </w:rPr>
         <w:t> </w:t>
@@ -1971,7 +1899,19 @@
         <w:rPr>
           <w:lang w:val="en-US"/>
         </w:rPr>
-        <w:t xml:space="preserve"> The following steps describe an easy way to do that. (Alternatively, you could add codes like \c, \s and \p at relevant points in the </w:t>
+        <w:t xml:space="preserve"> The following steps describe an easy way to do that. </w:t>
+      </w:r>
+      <w:r>
+        <w:rPr>
+          <w:lang w:val="en-US"/>
+        </w:rPr>
+        <w:t xml:space="preserve">With this method you see the text formatted somewhat as typesetting would do, helping you to see the effects that the USFM codes will have on the formatting. </w:t>
+      </w:r>
+      <w:r>
+        <w:rPr>
+          <w:lang w:val="en-US"/>
+        </w:rPr>
+        <w:t xml:space="preserve">(Alternatively, you could add codes like \c, \s and \p at relevant points in the </w:t>
       </w:r>
       <w:proofErr w:type="spellStart"/>
       <w:r>
@@ -2015,13 +1955,6 @@
           <w:iCs/>
           <w:lang w:val="en-US"/>
         </w:rPr>
-      </w:r>
-      <w:r>
-        <w:rPr>
-          <w:i/>
-          <w:iCs/>
-          <w:lang w:val="en-US"/>
-        </w:rPr>
         <w:instrText xml:space="preserve"> \* MERGEFORMAT </w:instrText>
       </w:r>
       <w:r>
@@ -2030,6 +1963,13 @@
           <w:iCs/>
           <w:lang w:val="en-US"/>
         </w:rPr>
+      </w:r>
+      <w:r>
+        <w:rPr>
+          <w:i/>
+          <w:iCs/>
+          <w:lang w:val="en-US"/>
+        </w:rPr>
         <w:fldChar w:fldCharType="separate"/>
       </w:r>
       <w:r>
@@ -2038,24 +1978,7 @@
           <w:iCs/>
           <w:lang w:val="en-US"/>
         </w:rPr>
-        <w:t>4.</w:t>
-      </w:r>
-      <w:r>
-        <w:rPr>
-          <w:rFonts w:hint="default"/>
-          <w:i/>
-          <w:iCs/>
-          <w:lang w:val="en-US"/>
-        </w:rPr>
-        <w:t> </w:t>
-      </w:r>
-      <w:r>
-        <w:rPr>
-          <w:i/>
-          <w:iCs/>
-          <w:lang w:val="en-US"/>
-        </w:rPr>
-        <w:t>Scriptures formatted with USFM backslash codes</w:t>
+        <w:t>4. Scriptures formatted with USFM backslash codes</w:t>
       </w:r>
       <w:r>
         <w:rPr>
@@ -2075,7 +1998,25 @@
         <w:rPr>
           <w:lang w:val="en-US"/>
         </w:rPr>
-        <w:t>above.)</w:t>
+        <w:t>above</w:t>
+      </w:r>
+      <w:r>
+        <w:rPr>
+          <w:lang w:val="en-US"/>
+        </w:rPr>
+        <w:t>, and use the processing procedure described there</w:t>
+      </w:r>
+      <w:r>
+        <w:rPr>
+          <w:lang w:val="en-US"/>
+        </w:rPr>
+        <w:t>.)</w:t>
+      </w:r>
+      <w:r>
+        <w:rPr>
+          <w:lang w:val="en-US"/>
+        </w:rPr>
+        <w:t xml:space="preserve"> Here’s how to use the formatting-with-styles method:</w:t>
       </w:r>
     </w:p>
     <w:p>
@@ -2089,7 +2030,21 @@
         <w:rPr>
           <w:lang w:val="en-US"/>
         </w:rPr>
-        <w:t>For each paragraph in the document,</w:t>
+        <w:t xml:space="preserve">Look through the document for places where the typist used </w:t>
+      </w:r>
+      <w:r>
+        <w:rPr>
+          <w:i/>
+          <w:iCs/>
+          <w:lang w:val="en-US"/>
+        </w:rPr>
+        <w:t>Line-break</w:t>
+      </w:r>
+      <w:r>
+        <w:rPr>
+          <w:lang w:val="en-US"/>
+        </w:rPr>
+        <w:t xml:space="preserve"> characters or strings of spaces or tabs to make the following text move to a new line. An easy way to find these is to:</w:t>
       </w:r>
     </w:p>
     <w:p>
@@ -2103,7 +2058,817 @@
         <w:rPr>
           <w:lang w:val="en-US"/>
         </w:rPr>
-        <w:t>Put the cursor somewhere in the document,</w:t>
+        <w:t xml:space="preserve">Turn on the display of whitespace characters </w:t>
+      </w:r>
+      <w:r>
+        <w:rPr>
+          <w:lang w:val="en-US"/>
+        </w:rPr>
+        <w:t>like this:</w:t>
+      </w:r>
+      <w:r>
+        <w:rPr>
+          <w:lang w:val="en-US"/>
+        </w:rPr>
+        <w:br/>
+      </w:r>
+      <w:r>
+        <w:rPr>
+          <w:lang w:val="en-US"/>
+        </w:rPr>
+        <w:t xml:space="preserve">hold down </w:t>
+      </w:r>
+      <w:r>
+        <w:rPr>
+          <w:i/>
+          <w:iCs/>
+          <w:lang w:val="en-US"/>
+        </w:rPr>
+        <w:t>Ctrl</w:t>
+      </w:r>
+      <w:r>
+        <w:rPr>
+          <w:lang w:val="en-US"/>
+        </w:rPr>
+        <w:t xml:space="preserve"> and </w:t>
+      </w:r>
+      <w:r>
+        <w:rPr>
+          <w:i/>
+          <w:iCs/>
+          <w:lang w:val="en-US"/>
+        </w:rPr>
+        <w:t>Shift</w:t>
+      </w:r>
+      <w:r>
+        <w:rPr>
+          <w:lang w:val="en-US"/>
+        </w:rPr>
+        <w:t xml:space="preserve"> and tap 8.</w:t>
+      </w:r>
+    </w:p>
+    <w:p>
+      <w:pPr>
+        <w:pStyle w:val="Point2"/>
+        <w:rPr>
+          <w:lang w:val="en-US"/>
+        </w:rPr>
+      </w:pPr>
+      <w:r>
+        <w:rPr>
+          <w:noProof/>
+          <w:lang w:val="en-US"/>
+        </w:rPr>
+        <mc:AlternateContent>
+          <mc:Choice Requires="wps">
+            <w:drawing>
+              <wp:anchor distT="0" distB="0" distL="114300" distR="114300" simplePos="0" relativeHeight="251658239" behindDoc="0" locked="0" layoutInCell="1" allowOverlap="1" wp14:anchorId="416F05D2" wp14:editId="0AC25CAD">
+                <wp:simplePos x="0" y="0"/>
+                <wp:positionH relativeFrom="column">
+                  <wp:posOffset>712258</wp:posOffset>
+                </wp:positionH>
+                <wp:positionV relativeFrom="paragraph">
+                  <wp:posOffset>244475</wp:posOffset>
+                </wp:positionV>
+                <wp:extent cx="4927600" cy="1667510"/>
+                <wp:effectExtent l="0" t="0" r="12700" b="8890"/>
+                <wp:wrapSquare wrapText="bothSides"/>
+                <wp:docPr id="1773108908" name="Text Box 2"/>
+                <wp:cNvGraphicFramePr/>
+                <a:graphic xmlns:a="http://schemas.openxmlformats.org/drawingml/2006/main">
+                  <a:graphicData uri="http://schemas.microsoft.com/office/word/2010/wordprocessingShape">
+                    <wps:wsp>
+                      <wps:cNvSpPr txBox="1"/>
+                      <wps:spPr>
+                        <a:xfrm>
+                          <a:off x="0" y="0"/>
+                          <a:ext cx="4927600" cy="1667510"/>
+                        </a:xfrm>
+                        <a:prstGeom prst="rect">
+                          <a:avLst/>
+                        </a:prstGeom>
+                        <a:solidFill>
+                          <a:schemeClr val="lt1"/>
+                        </a:solidFill>
+                        <a:ln w="6350">
+                          <a:solidFill>
+                            <a:prstClr val="black"/>
+                          </a:solidFill>
+                        </a:ln>
+                      </wps:spPr>
+                      <wps:txbx>
+                        <w:txbxContent>
+                          <w:p>
+                            <w:r>
+                              <w:rPr>
+                                <w:noProof/>
+                                <w:lang w:val="en-US"/>
+                              </w:rPr>
+                              <w:drawing>
+                                <wp:inline distT="0" distB="0" distL="0" distR="0" wp14:anchorId="5FA332D8" wp14:editId="12E266CE">
+                                  <wp:extent cx="4579165" cy="1507067"/>
+                                  <wp:effectExtent l="0" t="0" r="5715" b="4445"/>
+                                  <wp:docPr id="287385581" name="Picture 1" descr="An image of text formatted with Line-break characters instead of paragraph marks."/>
+                                  <wp:cNvGraphicFramePr>
+                                    <a:graphicFrameLocks xmlns:a="http://schemas.openxmlformats.org/drawingml/2006/main" noChangeAspect="1"/>
+                                  </wp:cNvGraphicFramePr>
+                                  <a:graphic xmlns:a="http://schemas.openxmlformats.org/drawingml/2006/main">
+                                    <a:graphicData uri="http://schemas.openxmlformats.org/drawingml/2006/picture">
+                                      <pic:pic xmlns:pic="http://schemas.openxmlformats.org/drawingml/2006/picture">
+                                        <pic:nvPicPr>
+                                          <pic:cNvPr id="287385581" name="Picture 1" descr="An image of text formatted with Line-break characters instead of paragraph marks."/>
+                                          <pic:cNvPicPr/>
+                                        </pic:nvPicPr>
+                                        <pic:blipFill>
+                                          <a:blip r:embed="rId11"/>
+                                          <a:stretch>
+                                            <a:fillRect/>
+                                          </a:stretch>
+                                        </pic:blipFill>
+                                        <pic:spPr>
+                                          <a:xfrm>
+                                            <a:off x="0" y="0"/>
+                                            <a:ext cx="4589825" cy="1510575"/>
+                                          </a:xfrm>
+                                          <a:prstGeom prst="rect">
+                                            <a:avLst/>
+                                          </a:prstGeom>
+                                        </pic:spPr>
+                                      </pic:pic>
+                                    </a:graphicData>
+                                  </a:graphic>
+                                </wp:inline>
+                              </w:drawing>
+                            </w:r>
+                          </w:p>
+                        </w:txbxContent>
+                      </wps:txbx>
+                      <wps:bodyPr rot="0" spcFirstLastPara="0" vertOverflow="overflow" horzOverflow="overflow" vert="horz" wrap="square" lIns="91440" tIns="45720" rIns="91440" bIns="45720" numCol="1" spcCol="0" rtlCol="0" fromWordArt="0" anchor="t" anchorCtr="0" forceAA="0" compatLnSpc="1">
+                        <a:prstTxWarp prst="textNoShape">
+                          <a:avLst/>
+                        </a:prstTxWarp>
+                        <a:noAutofit/>
+                      </wps:bodyPr>
+                    </wps:wsp>
+                  </a:graphicData>
+                </a:graphic>
+                <wp14:sizeRelV relativeFrom="margin">
+                  <wp14:pctHeight>0</wp14:pctHeight>
+                </wp14:sizeRelV>
+              </wp:anchor>
+            </w:drawing>
+          </mc:Choice>
+          <mc:Fallback>
+            <w:pict>
+              <v:shape w14:anchorId="416F05D2" id="Text Box 2" o:spid="_x0000_s1027" type="#_x0000_t202" style="position:absolute;left:0;text-align:left;margin-left:56.1pt;margin-top:19.25pt;width:388pt;height:131.3pt;z-index:251658239;visibility:visible;mso-wrap-style:square;mso-height-percent:0;mso-wrap-distance-left:9pt;mso-wrap-distance-top:0;mso-wrap-distance-right:9pt;mso-wrap-distance-bottom:0;mso-position-horizontal:absolute;mso-position-horizontal-relative:text;mso-position-vertical:absolute;mso-position-vertical-relative:text;mso-height-percent:0;mso-height-relative:margin;v-text-anchor:top" o:gfxdata="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" fillcolor="white [3201]" strokeweight=".5pt">
+                <v:textbox>
+                  <w:txbxContent>
+                    <w:p>
+                      <w:r>
+                        <w:rPr>
+                          <w:lang w:val="en-US"/>
+                        </w:rPr>
+                        <w:drawing>
+                          <wp:inline distT="0" distB="0" distL="0" distR="0" wp14:anchorId="5FA332D8" wp14:editId="12E266CE">
+                            <wp:extent cx="4579165" cy="1507067"/>
+                            <wp:effectExtent l="0" t="0" r="5715" b="4445"/>
+                            <wp:docPr id="287385581" name="Picture 1" descr="An image of text formatted with Line-break characters instead of paragraph marks."/>
+                            <wp:cNvGraphicFramePr>
+                              <a:graphicFrameLocks xmlns:a="http://schemas.openxmlformats.org/drawingml/2006/main" noChangeAspect="1"/>
+                            </wp:cNvGraphicFramePr>
+                            <a:graphic xmlns:a="http://schemas.openxmlformats.org/drawingml/2006/main">
+                              <a:graphicData uri="http://schemas.openxmlformats.org/drawingml/2006/picture">
+                                <pic:pic xmlns:pic="http://schemas.openxmlformats.org/drawingml/2006/picture">
+                                  <pic:nvPicPr>
+                                    <pic:cNvPr id="287385581" name="Picture 1" descr="An image of text formatted with Line-break characters instead of paragraph marks."/>
+                                    <pic:cNvPicPr/>
+                                  </pic:nvPicPr>
+                                  <pic:blipFill>
+                                    <a:blip r:embed="rId12"/>
+                                    <a:stretch>
+                                      <a:fillRect/>
+                                    </a:stretch>
+                                  </pic:blipFill>
+                                  <pic:spPr>
+                                    <a:xfrm>
+                                      <a:off x="0" y="0"/>
+                                      <a:ext cx="4589825" cy="1510575"/>
+                                    </a:xfrm>
+                                    <a:prstGeom prst="rect">
+                                      <a:avLst/>
+                                    </a:prstGeom>
+                                  </pic:spPr>
+                                </pic:pic>
+                              </a:graphicData>
+                            </a:graphic>
+                          </wp:inline>
+                        </w:drawing>
+                      </w:r>
+                    </w:p>
+                  </w:txbxContent>
+                </v:textbox>
+                <w10:wrap type="square"/>
+              </v:shape>
+            </w:pict>
+          </mc:Fallback>
+        </mc:AlternateContent>
+      </w:r>
+      <w:r>
+        <w:rPr>
+          <w:lang w:val="en-US"/>
+        </w:rPr>
+        <w:t>Text formatted with Line-break characters might look like this:</w:t>
+      </w:r>
+      <w:r>
+        <w:rPr>
+          <w:lang w:val="en-US"/>
+        </w:rPr>
+        <w:br/>
+      </w:r>
+    </w:p>
+    <w:p>
+      <w:pPr>
+        <w:pStyle w:val="Point2"/>
+        <w:rPr>
+          <w:lang w:val="en-US"/>
+        </w:rPr>
+      </w:pPr>
+      <w:r>
+        <w:rPr>
+          <w:lang w:val="en-US"/>
+        </w:rPr>
+        <w:t xml:space="preserve">To split verse 6 into three paragraphs, </w:t>
+      </w:r>
+    </w:p>
+    <w:p>
+      <w:pPr>
+        <w:pStyle w:val="Point3"/>
+        <w:rPr>
+          <w:lang w:val="en-US"/>
+        </w:rPr>
+      </w:pPr>
+      <w:r>
+        <w:rPr>
+          <w:lang w:val="en-US"/>
+        </w:rPr>
+        <w:t>triple-click within the paragraph to select all its lines</w:t>
+      </w:r>
+    </w:p>
+    <w:p>
+      <w:pPr>
+        <w:pStyle w:val="Point3"/>
+        <w:rPr>
+          <w:lang w:val="en-US"/>
+        </w:rPr>
+      </w:pPr>
+      <w:r>
+        <w:rPr>
+          <w:lang w:val="en-US"/>
+        </w:rPr>
+        <w:t xml:space="preserve">hold down the key called </w:t>
+      </w:r>
+      <w:r>
+        <w:rPr>
+          <w:i/>
+          <w:iCs/>
+          <w:lang w:val="en-US"/>
+        </w:rPr>
+        <w:t>Alt</w:t>
+      </w:r>
+      <w:r>
+        <w:rPr>
+          <w:lang w:val="en-US"/>
+        </w:rPr>
+        <w:t xml:space="preserve"> and type </w:t>
+      </w:r>
+      <w:r>
+        <w:rPr>
+          <w:i/>
+          <w:iCs/>
+          <w:lang w:val="en-US"/>
+        </w:rPr>
+        <w:t>TMM</w:t>
+      </w:r>
+      <w:r>
+        <w:rPr>
+          <w:lang w:val="en-US"/>
+        </w:rPr>
+        <w:t xml:space="preserve"> and type </w:t>
+      </w:r>
+      <w:proofErr w:type="spellStart"/>
+      <w:r>
+        <w:rPr>
+          <w:i/>
+          <w:iCs/>
+          <w:lang w:val="en-US"/>
+        </w:rPr>
+        <w:t>ChangeL</w:t>
+      </w:r>
+      <w:proofErr w:type="spellEnd"/>
+      <w:r>
+        <w:rPr>
+          <w:lang w:val="en-US"/>
+        </w:rPr>
+        <w:t xml:space="preserve"> and click the macro called </w:t>
+      </w:r>
+      <w:r>
+        <w:rPr>
+          <w:i/>
+          <w:iCs/>
+          <w:lang w:val="en-US"/>
+        </w:rPr>
+        <w:t>ChangeLineBreaks2ParagraphBreaks</w:t>
+      </w:r>
+      <w:r>
+        <w:rPr>
+          <w:lang w:val="en-US"/>
+        </w:rPr>
+        <w:t xml:space="preserve">, then click </w:t>
+      </w:r>
+      <w:r>
+        <w:rPr>
+          <w:i/>
+          <w:iCs/>
+          <w:lang w:val="en-US"/>
+        </w:rPr>
+        <w:t>Run</w:t>
+      </w:r>
+      <w:r>
+        <w:rPr>
+          <w:lang w:val="en-US"/>
+        </w:rPr>
+        <w:t>.</w:t>
+      </w:r>
+    </w:p>
+    <w:p>
+      <w:pPr>
+        <w:pStyle w:val="Point3"/>
+        <w:rPr>
+          <w:lang w:val="en-US"/>
+        </w:rPr>
+      </w:pPr>
+      <w:r>
+        <w:rPr>
+          <w:lang w:val="en-US"/>
+        </w:rPr>
+        <w:t xml:space="preserve">While the selected text, now several paragraphs, is still selected, hold down </w:t>
+      </w:r>
+      <w:r>
+        <w:rPr>
+          <w:i/>
+          <w:iCs/>
+          <w:lang w:val="en-US"/>
+        </w:rPr>
+        <w:t>Ctrl</w:t>
+      </w:r>
+      <w:r>
+        <w:rPr>
+          <w:lang w:val="en-US"/>
+        </w:rPr>
+        <w:t xml:space="preserve"> and </w:t>
+      </w:r>
+      <w:r>
+        <w:rPr>
+          <w:i/>
+          <w:iCs/>
+          <w:lang w:val="en-US"/>
+        </w:rPr>
+        <w:t>Shift</w:t>
+      </w:r>
+      <w:r>
+        <w:rPr>
+          <w:lang w:val="en-US"/>
+        </w:rPr>
+        <w:t xml:space="preserve"> and tap S to open the Style Box.</w:t>
+      </w:r>
+    </w:p>
+    <w:p>
+      <w:pPr>
+        <w:pStyle w:val="Point3"/>
+        <w:rPr>
+          <w:i/>
+          <w:iCs/>
+          <w:lang w:val="en-US"/>
+        </w:rPr>
+      </w:pPr>
+      <w:r>
+        <w:rPr>
+          <w:lang w:val="en-US"/>
+        </w:rPr>
+        <w:t xml:space="preserve">Type </w:t>
+      </w:r>
+      <w:r>
+        <w:rPr>
+          <w:i/>
+          <w:iCs/>
+          <w:lang w:val="en-US"/>
+        </w:rPr>
+        <w:t>q</w:t>
+      </w:r>
+      <w:r>
+        <w:rPr>
+          <w:lang w:val="en-US"/>
+        </w:rPr>
+        <w:t xml:space="preserve"> and perhaps </w:t>
+      </w:r>
+      <w:r>
+        <w:rPr>
+          <w:i/>
+          <w:iCs/>
+          <w:lang w:val="en-US"/>
+        </w:rPr>
+        <w:t>1</w:t>
+      </w:r>
+      <w:r>
+        <w:rPr>
+          <w:lang w:val="en-US"/>
+        </w:rPr>
+        <w:t xml:space="preserve"> or </w:t>
+      </w:r>
+      <w:r>
+        <w:rPr>
+          <w:i/>
+          <w:iCs/>
+          <w:lang w:val="en-US"/>
+        </w:rPr>
+        <w:t>2</w:t>
+      </w:r>
+      <w:r>
+        <w:rPr>
+          <w:lang w:val="en-US"/>
+        </w:rPr>
+        <w:t xml:space="preserve"> or similar to select the desired quotation style and tap </w:t>
+      </w:r>
+      <w:r>
+        <w:rPr>
+          <w:i/>
+          <w:iCs/>
+          <w:lang w:val="en-US"/>
+        </w:rPr>
+        <w:t>Enter</w:t>
+      </w:r>
+    </w:p>
+    <w:p>
+      <w:pPr>
+        <w:pStyle w:val="Point2"/>
+        <w:rPr>
+          <w:lang w:val="en-US"/>
+        </w:rPr>
+      </w:pPr>
+      <w:r>
+        <w:rPr>
+          <w:lang w:val="en-US"/>
+        </w:rPr>
+        <w:t>Repeat for each similar paragraph in the document.</w:t>
+      </w:r>
+    </w:p>
+    <w:p>
+      <w:pPr>
+        <w:pStyle w:val="Point2"/>
+        <w:rPr>
+          <w:lang w:val="en-US"/>
+        </w:rPr>
+      </w:pPr>
+      <w:r>
+        <w:rPr>
+          <w:lang w:val="en-US"/>
+        </w:rPr>
+        <w:lastRenderedPageBreak/>
+        <w:t>Sometimes people enter tabs or spaces to push text onto the next line, which might look like this:</w:t>
+      </w:r>
+      <w:r>
+        <w:rPr>
+          <w:lang w:val="en-US"/>
+        </w:rPr>
+        <w:br/>
+      </w:r>
+      <w:r>
+        <w:rPr>
+          <w:noProof/>
+          <w:lang w:val="en-US"/>
+        </w:rPr>
+        <mc:AlternateContent>
+          <mc:Choice Requires="wps">
+            <w:drawing>
+              <wp:inline distT="0" distB="0" distL="0" distR="0" wp14:anchorId="2FC83C0E" wp14:editId="7D97C0A8">
+                <wp:extent cx="4919134" cy="838200"/>
+                <wp:effectExtent l="0" t="0" r="8890" b="12700"/>
+                <wp:docPr id="2029254673" name="Text Box 3"/>
+                <wp:cNvGraphicFramePr/>
+                <a:graphic xmlns:a="http://schemas.openxmlformats.org/drawingml/2006/main">
+                  <a:graphicData uri="http://schemas.microsoft.com/office/word/2010/wordprocessingShape">
+                    <wps:wsp>
+                      <wps:cNvSpPr txBox="1"/>
+                      <wps:spPr>
+                        <a:xfrm>
+                          <a:off x="0" y="0"/>
+                          <a:ext cx="4919134" cy="838200"/>
+                        </a:xfrm>
+                        <a:prstGeom prst="rect">
+                          <a:avLst/>
+                        </a:prstGeom>
+                        <a:solidFill>
+                          <a:schemeClr val="lt1"/>
+                        </a:solidFill>
+                        <a:ln w="6350">
+                          <a:solidFill>
+                            <a:prstClr val="black"/>
+                          </a:solidFill>
+                        </a:ln>
+                      </wps:spPr>
+                      <wps:txbx>
+                        <w:txbxContent>
+                          <w:p>
+                            <w:r>
+                              <w:rPr>
+                                <w:noProof/>
+                              </w:rPr>
+                              <w:drawing>
+                                <wp:inline distT="0" distB="0" distL="0" distR="0" wp14:anchorId="47AB70C1" wp14:editId="27FB15DA">
+                                  <wp:extent cx="4803463" cy="685800"/>
+                                  <wp:effectExtent l="0" t="0" r="0" b="0"/>
+                                  <wp:docPr id="824108222" name="Picture 1" descr="A close up of a text&#10;&#10;AI-generated content may be incorrect."/>
+                                  <wp:cNvGraphicFramePr>
+                                    <a:graphicFrameLocks xmlns:a="http://schemas.openxmlformats.org/drawingml/2006/main" noChangeAspect="1"/>
+                                  </wp:cNvGraphicFramePr>
+                                  <a:graphic xmlns:a="http://schemas.openxmlformats.org/drawingml/2006/main">
+                                    <a:graphicData uri="http://schemas.openxmlformats.org/drawingml/2006/picture">
+                                      <pic:pic xmlns:pic="http://schemas.openxmlformats.org/drawingml/2006/picture">
+                                        <pic:nvPicPr>
+                                          <pic:cNvPr id="824108222" name="Picture 1" descr="A close up of a text&#10;&#10;AI-generated content may be incorrect."/>
+                                          <pic:cNvPicPr/>
+                                        </pic:nvPicPr>
+                                        <pic:blipFill>
+                                          <a:blip r:embed="rId13"/>
+                                          <a:stretch>
+                                            <a:fillRect/>
+                                          </a:stretch>
+                                        </pic:blipFill>
+                                        <pic:spPr>
+                                          <a:xfrm>
+                                            <a:off x="0" y="0"/>
+                                            <a:ext cx="4803463" cy="685800"/>
+                                          </a:xfrm>
+                                          <a:prstGeom prst="rect">
+                                            <a:avLst/>
+                                          </a:prstGeom>
+                                        </pic:spPr>
+                                      </pic:pic>
+                                    </a:graphicData>
+                                  </a:graphic>
+                                </wp:inline>
+                              </w:drawing>
+                            </w:r>
+                          </w:p>
+                        </w:txbxContent>
+                      </wps:txbx>
+                      <wps:bodyPr rot="0" spcFirstLastPara="0" vertOverflow="overflow" horzOverflow="overflow" vert="horz" wrap="square" lIns="91440" tIns="45720" rIns="91440" bIns="45720" numCol="1" spcCol="0" rtlCol="0" fromWordArt="0" anchor="t" anchorCtr="0" forceAA="0" compatLnSpc="1">
+                        <a:prstTxWarp prst="textNoShape">
+                          <a:avLst/>
+                        </a:prstTxWarp>
+                        <a:noAutofit/>
+                      </wps:bodyPr>
+                    </wps:wsp>
+                  </a:graphicData>
+                </a:graphic>
+              </wp:inline>
+            </w:drawing>
+          </mc:Choice>
+          <mc:Fallback>
+            <w:pict>
+              <v:shape w14:anchorId="2FC83C0E" id="Text Box 3" o:spid="_x0000_s1028" type="#_x0000_t202" style="width:387.35pt;height:66pt;visibility:visible;mso-wrap-style:square;mso-left-percent:-10001;mso-top-percent:-10001;mso-position-horizontal:absolute;mso-position-horizontal-relative:char;mso-position-vertical:absolute;mso-position-vertical-relative:line;mso-left-percent:-10001;mso-top-percent:-10001;v-text-anchor:top" o:gfxdata="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" fillcolor="white [3201]" strokeweight=".5pt">
+                <v:textbox>
+                  <w:txbxContent>
+                    <w:p>
+                      <w:r>
+                        <w:drawing>
+                          <wp:inline distT="0" distB="0" distL="0" distR="0" wp14:anchorId="47AB70C1" wp14:editId="27FB15DA">
+                            <wp:extent cx="4803463" cy="685800"/>
+                            <wp:effectExtent l="0" t="0" r="0" b="0"/>
+                            <wp:docPr id="824108222" name="Picture 1" descr="A close up of a text&#10;&#10;AI-generated content may be incorrect."/>
+                            <wp:cNvGraphicFramePr>
+                              <a:graphicFrameLocks xmlns:a="http://schemas.openxmlformats.org/drawingml/2006/main" noChangeAspect="1"/>
+                            </wp:cNvGraphicFramePr>
+                            <a:graphic xmlns:a="http://schemas.openxmlformats.org/drawingml/2006/main">
+                              <a:graphicData uri="http://schemas.openxmlformats.org/drawingml/2006/picture">
+                                <pic:pic xmlns:pic="http://schemas.openxmlformats.org/drawingml/2006/picture">
+                                  <pic:nvPicPr>
+                                    <pic:cNvPr id="824108222" name="Picture 1" descr="A close up of a text&#10;&#10;AI-generated content may be incorrect."/>
+                                    <pic:cNvPicPr/>
+                                  </pic:nvPicPr>
+                                  <pic:blipFill>
+                                    <a:blip r:embed="rId14"/>
+                                    <a:stretch>
+                                      <a:fillRect/>
+                                    </a:stretch>
+                                  </pic:blipFill>
+                                  <pic:spPr>
+                                    <a:xfrm>
+                                      <a:off x="0" y="0"/>
+                                      <a:ext cx="4803463" cy="685800"/>
+                                    </a:xfrm>
+                                    <a:prstGeom prst="rect">
+                                      <a:avLst/>
+                                    </a:prstGeom>
+                                  </pic:spPr>
+                                </pic:pic>
+                              </a:graphicData>
+                            </a:graphic>
+                          </wp:inline>
+                        </w:drawing>
+                      </w:r>
+                    </w:p>
+                  </w:txbxContent>
+                </v:textbox>
+                <w10:anchorlock/>
+              </v:shape>
+            </w:pict>
+          </mc:Fallback>
+        </mc:AlternateContent>
+      </w:r>
+    </w:p>
+    <w:p>
+      <w:pPr>
+        <w:pStyle w:val="Point2"/>
+        <w:rPr>
+          <w:lang w:val="en-US"/>
+        </w:rPr>
+      </w:pPr>
+      <w:r>
+        <w:rPr>
+          <w:lang w:val="en-US"/>
+        </w:rPr>
+        <w:t xml:space="preserve">Select each string of tabs and/or spaces pushing text to the next line, and tap </w:t>
+      </w:r>
+      <w:r>
+        <w:rPr>
+          <w:i/>
+          <w:iCs/>
+          <w:lang w:val="en-US"/>
+        </w:rPr>
+        <w:t>Enter</w:t>
+      </w:r>
+      <w:r>
+        <w:rPr>
+          <w:lang w:val="en-US"/>
+        </w:rPr>
+        <w:t>.</w:t>
+      </w:r>
+    </w:p>
+    <w:p>
+      <w:pPr>
+        <w:pStyle w:val="Point2"/>
+        <w:rPr>
+          <w:lang w:val="en-US"/>
+        </w:rPr>
+      </w:pPr>
+      <w:r>
+        <w:rPr>
+          <w:lang w:val="en-US"/>
+        </w:rPr>
+        <w:t xml:space="preserve">Select all the new paragraphs that make up that quotation, then hold down </w:t>
+      </w:r>
+      <w:r>
+        <w:rPr>
+          <w:i/>
+          <w:iCs/>
+          <w:lang w:val="en-US"/>
+        </w:rPr>
+        <w:t>Ctrl</w:t>
+      </w:r>
+      <w:r>
+        <w:rPr>
+          <w:lang w:val="en-US"/>
+        </w:rPr>
+        <w:t xml:space="preserve"> and </w:t>
+      </w:r>
+      <w:r>
+        <w:rPr>
+          <w:i/>
+          <w:iCs/>
+          <w:lang w:val="en-US"/>
+        </w:rPr>
+        <w:t>Shift</w:t>
+      </w:r>
+      <w:r>
+        <w:rPr>
+          <w:lang w:val="en-US"/>
+        </w:rPr>
+        <w:t xml:space="preserve"> and tap </w:t>
+      </w:r>
+      <w:r>
+        <w:rPr>
+          <w:i/>
+          <w:iCs/>
+          <w:lang w:val="en-US"/>
+        </w:rPr>
+        <w:t>S</w:t>
+      </w:r>
+      <w:r>
+        <w:rPr>
+          <w:lang w:val="en-US"/>
+        </w:rPr>
+        <w:t xml:space="preserve"> to put the keyboard focus in the Style Box, type </w:t>
+      </w:r>
+      <w:r>
+        <w:rPr>
+          <w:i/>
+          <w:iCs/>
+          <w:lang w:val="en-US"/>
+        </w:rPr>
+        <w:t>q</w:t>
+      </w:r>
+      <w:r>
+        <w:rPr>
+          <w:lang w:val="en-US"/>
+        </w:rPr>
+        <w:t xml:space="preserve"> and select the appropriate style beginning with </w:t>
+      </w:r>
+      <w:r>
+        <w:rPr>
+          <w:i/>
+          <w:iCs/>
+          <w:lang w:val="en-US"/>
+        </w:rPr>
+        <w:t>q</w:t>
+      </w:r>
+      <w:r>
+        <w:rPr>
+          <w:lang w:val="en-US"/>
+        </w:rPr>
+        <w:t>.</w:t>
+      </w:r>
+    </w:p>
+    <w:p>
+      <w:pPr>
+        <w:pStyle w:val="Point2"/>
+        <w:rPr>
+          <w:lang w:val="en-US"/>
+        </w:rPr>
+      </w:pPr>
+      <w:r>
+        <w:rPr>
+          <w:lang w:val="en-US"/>
+        </w:rPr>
+        <w:t>Repeat for each similar quotation.</w:t>
+      </w:r>
+    </w:p>
+    <w:p>
+      <w:pPr>
+        <w:pStyle w:val="Point1"/>
+        <w:rPr>
+          <w:lang w:val="en-US"/>
+        </w:rPr>
+      </w:pPr>
+      <w:r>
+        <w:rPr>
+          <w:lang w:val="en-US"/>
+        </w:rPr>
+        <w:t xml:space="preserve">Now process the other, less complicated, paragraphs in the document. </w:t>
+      </w:r>
+      <w:r>
+        <w:rPr>
+          <w:lang w:val="en-US"/>
+        </w:rPr>
+        <w:t>For each</w:t>
+      </w:r>
+      <w:r>
+        <w:rPr>
+          <w:lang w:val="en-US"/>
+        </w:rPr>
+        <w:t xml:space="preserve"> </w:t>
+      </w:r>
+      <w:r>
+        <w:rPr>
+          <w:lang w:val="en-US"/>
+        </w:rPr>
+        <w:t>paragraph,</w:t>
+      </w:r>
+    </w:p>
+    <w:p>
+      <w:pPr>
+        <w:pStyle w:val="Point2"/>
+        <w:rPr>
+          <w:lang w:val="en-US"/>
+        </w:rPr>
+      </w:pPr>
+      <w:r>
+        <w:rPr>
+          <w:lang w:val="en-US"/>
+        </w:rPr>
+        <w:t xml:space="preserve">Put the cursor somewhere in the </w:t>
+      </w:r>
+      <w:r>
+        <w:rPr>
+          <w:lang w:val="en-US"/>
+        </w:rPr>
+        <w:t>paragraph</w:t>
+      </w:r>
+      <w:r>
+        <w:rPr>
+          <w:lang w:val="en-US"/>
+        </w:rPr>
+        <w:t>,</w:t>
       </w:r>
       <w:r>
         <w:rPr>
@@ -2358,6 +3123,13 @@
         <w:t xml:space="preserve"> PHM, chapter numbers</w:t>
       </w:r>
       <w:r>
+        <w:rPr>
+          <w:i/>
+          <w:iCs/>
+        </w:rPr>
+        <w:t xml:space="preserve"> styled</w:t>
+      </w:r>
+      <w:r>
         <w:br/>
         <w:t>to show that you have applied the style to the chapter numbers in the document.</w:t>
       </w:r>
@@ -2434,21 +3206,87 @@
         <w:t>Alt</w:t>
       </w:r>
       <w:r>
-        <w:t xml:space="preserve"> then X then Y1</w:t>
+        <w:t xml:space="preserve"> then </w:t>
+      </w:r>
+      <w:r>
+        <w:rPr>
+          <w:i/>
+          <w:iCs/>
+        </w:rPr>
+        <w:t>X</w:t>
+      </w:r>
+      <w:r>
+        <w:t xml:space="preserve"> then </w:t>
+      </w:r>
+      <w:r>
+        <w:rPr>
+          <w:i/>
+          <w:iCs/>
+        </w:rPr>
+        <w:t>Y1</w:t>
+      </w:r>
+      <w:r>
+        <w:t xml:space="preserve"> and then </w:t>
+      </w:r>
+      <w:r>
+        <w:rPr>
+          <w:i/>
+          <w:iCs/>
+        </w:rPr>
+        <w:t>V</w:t>
+      </w:r>
+      <w:r>
+        <w:t xml:space="preserve"> to run the macr</w:t>
+      </w:r>
+      <w:r>
+        <w:t>o called</w:t>
+      </w:r>
+      <w:r>
+        <w:t xml:space="preserve"> </w:t>
+      </w:r>
+      <w:r>
+        <w:rPr>
+          <w:i/>
+          <w:iCs/>
+        </w:rPr>
+        <w:t xml:space="preserve">Format </w:t>
+      </w:r>
+      <w:r>
+        <w:rPr>
+          <w:i/>
+          <w:iCs/>
+          <w:u w:val="single"/>
+        </w:rPr>
+        <w:t>V</w:t>
+      </w:r>
+      <w:r>
+        <w:rPr>
+          <w:i/>
+          <w:iCs/>
+        </w:rPr>
+        <w:t>erse Numbers</w:t>
+      </w:r>
+      <w:r>
+        <w:t xml:space="preserve"> and respond to the dialogs that pop up.</w:t>
       </w:r>
       <w:r>
         <w:br/>
-      </w:r>
-      <w:r>
-        <w:tab/>
-        <w:t xml:space="preserve">select the item </w:t>
-      </w:r>
-      <w:r>
-        <w:rPr>
-          <w:i/>
-          <w:iCs/>
-        </w:rPr>
-        <w:t xml:space="preserve">Format </w:t>
+        <w:t>If it finds a number that doesn’t match the current sequence, it will pop up a dialog asking if you want to format it as a verse number. If this dialog is hiding the selected number, drag the dialog aside until you can see the numbers and decide which button to operate.</w:t>
+      </w:r>
+    </w:p>
+    <w:p>
+      <w:pPr>
+        <w:pStyle w:val="Point1"/>
+      </w:pPr>
+      <w:r>
+        <w:t xml:space="preserve">When you have finished those steps, run the task </w:t>
+      </w:r>
+      <w:r>
+        <w:rPr>
+          <w:i/>
+          <w:iCs/>
+        </w:rPr>
+        <w:t>Save As US</w:t>
       </w:r>
       <w:r>
         <w:rPr>
@@ -2456,17 +3294,69 @@
           <w:iCs/>
           <w:u w:val="single"/>
         </w:rPr>
-        <w:t>V</w:t>
-      </w:r>
-      <w:r>
-        <w:rPr>
-          <w:i/>
-          <w:iCs/>
-        </w:rPr>
-        <w:t>erse Numbers</w:t>
-      </w:r>
-      <w:r>
-        <w:t xml:space="preserve"> and respond to the dialogs that pop up.</w:t>
+        <w:t>F</w:t>
+      </w:r>
+      <w:r>
+        <w:rPr>
+          <w:i/>
+          <w:iCs/>
+        </w:rPr>
+        <w:t>M Scripture</w:t>
+      </w:r>
+      <w:r>
+        <w:t xml:space="preserve"> as described in section </w:t>
+      </w:r>
+      <w:r>
+        <w:rPr>
+          <w:i/>
+          <w:iCs/>
+        </w:rPr>
+        <w:fldChar w:fldCharType="begin"/>
+      </w:r>
+      <w:r>
+        <w:rPr>
+          <w:i/>
+          <w:iCs/>
+        </w:rPr>
+        <w:instrText xml:space="preserve"> REF _Ref345491013 \h </w:instrText>
+      </w:r>
+      <w:r>
+        <w:rPr>
+          <w:i/>
+          <w:iCs/>
+        </w:rPr>
+        <w:instrText xml:space="preserve"> \* MERGEFORMAT </w:instrText>
+      </w:r>
+      <w:r>
+        <w:rPr>
+          <w:i/>
+          <w:iCs/>
+        </w:rPr>
+      </w:r>
+      <w:r>
+        <w:rPr>
+          <w:i/>
+          <w:iCs/>
+        </w:rPr>
+        <w:fldChar w:fldCharType="separate"/>
+      </w:r>
+      <w:r>
+        <w:rPr>
+          <w:i/>
+          <w:iCs/>
+          <w:lang w:val="en-US"/>
+        </w:rPr>
+        <w:t>2. Scriptures formatted with a standard template</w:t>
+      </w:r>
+      <w:r>
+        <w:rPr>
+          <w:i/>
+          <w:iCs/>
+        </w:rPr>
+        <w:fldChar w:fldCharType="end"/>
+      </w:r>
+      <w:r>
+        <w:t>.</w:t>
       </w:r>
     </w:p>
     <w:p>
@@ -2474,96 +3364,11 @@
         <w:pStyle w:val="Point1"/>
       </w:pPr>
       <w:r>
-        <w:t xml:space="preserve">When you have finished those steps, run the task </w:t>
-      </w:r>
-      <w:r>
-        <w:rPr>
-          <w:i/>
-          <w:iCs/>
-        </w:rPr>
-        <w:t>Save As US</w:t>
-      </w:r>
-      <w:r>
-        <w:rPr>
-          <w:i/>
-          <w:iCs/>
-          <w:u w:val="single"/>
-        </w:rPr>
-        <w:t>F</w:t>
-      </w:r>
-      <w:r>
-        <w:rPr>
-          <w:i/>
-          <w:iCs/>
-        </w:rPr>
-        <w:t>M Scripture</w:t>
-      </w:r>
-      <w:r>
-        <w:t xml:space="preserve"> as described in section </w:t>
-      </w:r>
-      <w:r>
-        <w:rPr>
-          <w:i/>
-          <w:iCs/>
-        </w:rPr>
-        <w:fldChar w:fldCharType="begin"/>
-      </w:r>
-      <w:r>
-        <w:rPr>
-          <w:i/>
-          <w:iCs/>
-        </w:rPr>
-        <w:instrText xml:space="preserve"> REF _Ref345491013 \h </w:instrText>
-      </w:r>
-      <w:r>
-        <w:rPr>
-          <w:i/>
-          <w:iCs/>
-        </w:rPr>
-        <w:instrText xml:space="preserve"> \* MERGEFORMAT </w:instrText>
-      </w:r>
-      <w:r>
-        <w:rPr>
-          <w:i/>
-          <w:iCs/>
-        </w:rPr>
-      </w:r>
-      <w:r>
-        <w:rPr>
-          <w:i/>
-          <w:iCs/>
-        </w:rPr>
-        <w:fldChar w:fldCharType="separate"/>
-      </w:r>
-      <w:r>
-        <w:rPr>
-          <w:i/>
-          <w:iCs/>
-          <w:lang w:val="en-US"/>
-        </w:rPr>
-        <w:t>2. Scriptures formatted with a standard template</w:t>
-      </w:r>
-      <w:r>
-        <w:rPr>
-          <w:i/>
-          <w:iCs/>
-        </w:rPr>
-        <w:fldChar w:fldCharType="end"/>
-      </w:r>
-      <w:r>
-        <w:t>.</w:t>
-      </w:r>
-    </w:p>
-    <w:p>
-      <w:pPr>
-        <w:pStyle w:val="Point1"/>
-      </w:pPr>
-      <w:r>
         <w:t>End of documentation.</w:t>
       </w:r>
     </w:p>
     <w:sectPr>
-      <w:footerReference w:type="default" r:id="rId11"/>
+      <w:footerReference w:type="default" r:id="rId15"/>
       <w:pgSz w:w="11907" w:h="16840"/>
       <w:pgMar w:top="1134" w:right="1134" w:bottom="1134" w:left="1418" w:header="0" w:footer="1021" w:gutter="0"/>
       <w:paperSrc w:first="1" w:other="1"/>
@@ -2625,7 +3430,7 @@
       <w:rPr>
         <w:noProof/>
       </w:rPr>
-      <w:t>31 January 2026</w:t>
+      <w:t>3 February 2026</w:t>
     </w:r>
     <w:r>
       <w:fldChar w:fldCharType="end"/>

</xml_diff>

<commit_message>
Word2USFM improved to match behaviours 4 & 5
</commit_message>
<xml_diff>
--- a/latest/Word2USFM.docx
+++ b/latest/Word2USFM.docx
@@ -1483,7 +1483,19 @@
         <w:rPr>
           <w:lang w:val="en-US"/>
         </w:rPr>
-        <w:t>This macro will insert an \id line, a \h line and a \mt line, which you should edit, as well as adding \c, \s and \p codes as described in that dialog. When you click one of the buttons, the macro will stop running, and you can check the \codes.</w:t>
+        <w:t>This macro will insert an \id line, a \h line and a \mt line. When you click one of the buttons, the macro will stop running, and you can check the codes</w:t>
+      </w:r>
+      <w:r>
+        <w:rPr>
+          <w:lang w:val="en-US"/>
+        </w:rPr>
+        <w:t xml:space="preserve"> and add others as described in that dialog</w:t>
+      </w:r>
+      <w:r>
+        <w:rPr>
+          <w:lang w:val="en-US"/>
+        </w:rPr>
+        <w:t>.</w:t>
       </w:r>
       <w:r>
         <w:rPr>
@@ -1525,6 +1537,76 @@
           <w:lang w:val="en-US"/>
         </w:rPr>
         <w:br/>
+        <w:t xml:space="preserve">A quick way to step to the beginning of each paragraph is to hold down the key called </w:t>
+      </w:r>
+      <w:r>
+        <w:rPr>
+          <w:i/>
+          <w:iCs/>
+          <w:lang w:val="en-US"/>
+        </w:rPr>
+        <w:t>Ctrl</w:t>
+      </w:r>
+      <w:r>
+        <w:rPr>
+          <w:lang w:val="en-US"/>
+        </w:rPr>
+        <w:t xml:space="preserve"> and tap the </w:t>
+      </w:r>
+      <w:r>
+        <w:rPr>
+          <w:i/>
+          <w:iCs/>
+          <w:lang w:val="en-US"/>
+        </w:rPr>
+        <w:t>down-arrow</w:t>
+      </w:r>
+      <w:r>
+        <w:rPr>
+          <w:lang w:val="en-US"/>
+        </w:rPr>
+        <w:t xml:space="preserve"> cursor key. Then you can type \p and a space or \s and a space as required for each paragraph.</w:t>
+      </w:r>
+      <w:r>
+        <w:rPr>
+          <w:lang w:val="en-US"/>
+        </w:rPr>
+        <w:br/>
+        <w:t xml:space="preserve">When you </w:t>
+      </w:r>
+      <w:r>
+        <w:rPr>
+          <w:i/>
+          <w:iCs/>
+          <w:lang w:val="en-US"/>
+        </w:rPr>
+        <w:t>Ctrl-down</w:t>
+      </w:r>
+      <w:r>
+        <w:rPr>
+          <w:lang w:val="en-US"/>
+        </w:rPr>
+        <w:t xml:space="preserve"> to the start of the next paragraph, if you need to add the same code again, a quick way to do that is to hold down the key called </w:t>
+      </w:r>
+      <w:r>
+        <w:rPr>
+          <w:i/>
+          <w:iCs/>
+          <w:lang w:val="en-US"/>
+        </w:rPr>
+        <w:t>Ctrl</w:t>
+      </w:r>
+      <w:r>
+        <w:rPr>
+          <w:lang w:val="en-US"/>
+        </w:rPr>
+        <w:t xml:space="preserve"> and tap Y.</w:t>
+      </w:r>
+      <w:r>
+        <w:rPr>
+          <w:lang w:val="en-US"/>
+        </w:rPr>
+        <w:br/>
       </w:r>
       <w:r>
         <w:rPr>
@@ -1542,21 +1624,7 @@
         <w:rPr>
           <w:lang w:val="en-US"/>
         </w:rPr>
-        <w:t xml:space="preserve"> need to set up a </w:t>
-      </w:r>
-      <w:proofErr w:type="gramStart"/>
-      <w:r>
-        <w:rPr>
-          <w:lang w:val="en-US"/>
-        </w:rPr>
-        <w:t>Language</w:t>
-      </w:r>
-      <w:proofErr w:type="gramEnd"/>
-      <w:r>
-        <w:rPr>
-          <w:lang w:val="en-US"/>
-        </w:rPr>
-        <w:t xml:space="preserve"> information entry for the SILAS system. Follow the prompts in the dialogs that open when you attach the template.</w:t>
+        <w:t xml:space="preserve"> need to set up a Language information entry for the SILAS system. Follow the prompts in the dialogs that open when you attach the template.</w:t>
       </w:r>
     </w:p>
     <w:p>
@@ -1570,6 +1638,645 @@
         <w:rPr>
           <w:lang w:val="en-US"/>
         </w:rPr>
+        <w:lastRenderedPageBreak/>
+        <w:t xml:space="preserve">As you go </w:t>
+      </w:r>
+      <w:proofErr w:type="spellStart"/>
+      <w:r>
+        <w:rPr>
+          <w:lang w:val="en-US"/>
+        </w:rPr>
+        <w:t>throuth</w:t>
+      </w:r>
+      <w:proofErr w:type="spellEnd"/>
+      <w:r>
+        <w:rPr>
+          <w:lang w:val="en-US"/>
+        </w:rPr>
+        <w:t xml:space="preserve"> the document adding codes to mark the kinds of information, you might see </w:t>
+      </w:r>
+      <w:r>
+        <w:rPr>
+          <w:lang w:val="en-US"/>
+        </w:rPr>
+        <w:t xml:space="preserve">places where the typist used </w:t>
+      </w:r>
+      <w:r>
+        <w:rPr>
+          <w:i/>
+          <w:iCs/>
+          <w:lang w:val="en-US"/>
+        </w:rPr>
+        <w:t>Line-break</w:t>
+      </w:r>
+      <w:r>
+        <w:rPr>
+          <w:lang w:val="en-US"/>
+        </w:rPr>
+        <w:t xml:space="preserve"> characters or strings of spaces or tabs to make </w:t>
+      </w:r>
+      <w:r>
+        <w:rPr>
+          <w:lang w:val="en-US"/>
+        </w:rPr>
+        <w:br/>
+      </w:r>
+      <w:r>
+        <w:rPr>
+          <w:lang w:val="en-US"/>
+        </w:rPr>
+        <w:t>the following text move to a new line. An easy way to find these is to:</w:t>
+      </w:r>
+    </w:p>
+    <w:p>
+      <w:pPr>
+        <w:pStyle w:val="Point2"/>
+        <w:rPr>
+          <w:lang w:val="en-US"/>
+        </w:rPr>
+      </w:pPr>
+      <w:r>
+        <w:rPr>
+          <w:lang w:val="en-US"/>
+        </w:rPr>
+        <w:t>Turn on the display of whitespace characters like this:</w:t>
+      </w:r>
+      <w:r>
+        <w:rPr>
+          <w:lang w:val="en-US"/>
+        </w:rPr>
+        <w:br/>
+        <w:t xml:space="preserve">hold down </w:t>
+      </w:r>
+      <w:r>
+        <w:rPr>
+          <w:i/>
+          <w:iCs/>
+          <w:lang w:val="en-US"/>
+        </w:rPr>
+        <w:t>Ctrl</w:t>
+      </w:r>
+      <w:r>
+        <w:rPr>
+          <w:lang w:val="en-US"/>
+        </w:rPr>
+        <w:t xml:space="preserve"> and </w:t>
+      </w:r>
+      <w:r>
+        <w:rPr>
+          <w:i/>
+          <w:iCs/>
+          <w:lang w:val="en-US"/>
+        </w:rPr>
+        <w:t>Shift</w:t>
+      </w:r>
+      <w:r>
+        <w:rPr>
+          <w:lang w:val="en-US"/>
+        </w:rPr>
+        <w:t xml:space="preserve"> and tap 8.</w:t>
+      </w:r>
+      <w:r>
+        <w:rPr>
+          <w:lang w:val="en-US"/>
+        </w:rPr>
+        <w:br/>
+      </w:r>
+      <w:r>
+        <w:rPr>
+          <w:lang w:val="en-US"/>
+        </w:rPr>
+        <w:t>Text formatted with Line-break characters might look like this:</w:t>
+      </w:r>
+    </w:p>
+    <w:p>
+      <w:pPr>
+        <w:pStyle w:val="Point1"/>
+        <w:ind w:left="1701"/>
+        <w:rPr>
+          <w:lang w:val="en-US"/>
+        </w:rPr>
+      </w:pPr>
+      <w:r>
+        <w:rPr>
+          <w:noProof/>
+          <w:lang w:val="en-US"/>
+        </w:rPr>
+        <mc:AlternateContent>
+          <mc:Choice Requires="wps">
+            <w:drawing>
+              <wp:inline distT="0" distB="0" distL="0" distR="0" wp14:anchorId="06E64437" wp14:editId="4A81113C">
+                <wp:extent cx="5029200" cy="2463800"/>
+                <wp:effectExtent l="0" t="0" r="12700" b="12700"/>
+                <wp:docPr id="1167283691" name="Text Box 4"/>
+                <wp:cNvGraphicFramePr/>
+                <a:graphic xmlns:a="http://schemas.openxmlformats.org/drawingml/2006/main">
+                  <a:graphicData uri="http://schemas.microsoft.com/office/word/2010/wordprocessingShape">
+                    <wps:wsp>
+                      <wps:cNvSpPr txBox="1"/>
+                      <wps:spPr>
+                        <a:xfrm>
+                          <a:off x="0" y="0"/>
+                          <a:ext cx="5029200" cy="2463800"/>
+                        </a:xfrm>
+                        <a:prstGeom prst="rect">
+                          <a:avLst/>
+                        </a:prstGeom>
+                        <a:solidFill>
+                          <a:schemeClr val="lt1"/>
+                        </a:solidFill>
+                        <a:ln w="6350">
+                          <a:solidFill>
+                            <a:prstClr val="black"/>
+                          </a:solidFill>
+                        </a:ln>
+                      </wps:spPr>
+                      <wps:txbx>
+                        <w:txbxContent>
+                          <w:p>
+                            <w:r>
+                              <w:drawing>
+                                <wp:inline distT="0" distB="0" distL="0" distR="0" wp14:anchorId="2A43613A" wp14:editId="04BB9627">
+                                  <wp:extent cx="4806263" cy="2226733"/>
+                                  <wp:effectExtent l="0" t="0" r="0" b="0"/>
+                                  <wp:docPr id="150422093" name="Picture 1" descr="A screenshot of a computer code&#10;&#10;AI-generated content may be incorrect."/>
+                                  <wp:cNvGraphicFramePr>
+                                    <a:graphicFrameLocks xmlns:a="http://schemas.openxmlformats.org/drawingml/2006/main" noChangeAspect="1"/>
+                                  </wp:cNvGraphicFramePr>
+                                  <a:graphic xmlns:a="http://schemas.openxmlformats.org/drawingml/2006/main">
+                                    <a:graphicData uri="http://schemas.openxmlformats.org/drawingml/2006/picture">
+                                      <pic:pic xmlns:pic="http://schemas.openxmlformats.org/drawingml/2006/picture">
+                                        <pic:nvPicPr>
+                                          <pic:cNvPr id="150422093" name="Picture 1" descr="A screenshot of a computer code&#10;&#10;AI-generated content may be incorrect."/>
+                                          <pic:cNvPicPr/>
+                                        </pic:nvPicPr>
+                                        <pic:blipFill>
+                                          <a:blip r:embed="rId11"/>
+                                          <a:stretch>
+                                            <a:fillRect/>
+                                          </a:stretch>
+                                        </pic:blipFill>
+                                        <pic:spPr>
+                                          <a:xfrm>
+                                            <a:off x="0" y="0"/>
+                                            <a:ext cx="4963649" cy="2299650"/>
+                                          </a:xfrm>
+                                          <a:prstGeom prst="rect">
+                                            <a:avLst/>
+                                          </a:prstGeom>
+                                        </pic:spPr>
+                                      </pic:pic>
+                                    </a:graphicData>
+                                  </a:graphic>
+                                </wp:inline>
+                              </w:drawing>
+                            </w:r>
+                          </w:p>
+                        </w:txbxContent>
+                      </wps:txbx>
+                      <wps:bodyPr rot="0" spcFirstLastPara="0" vertOverflow="overflow" horzOverflow="overflow" vert="horz" wrap="square" lIns="91440" tIns="45720" rIns="91440" bIns="45720" numCol="1" spcCol="0" rtlCol="0" fromWordArt="0" anchor="t" anchorCtr="0" forceAA="0" compatLnSpc="1">
+                        <a:prstTxWarp prst="textNoShape">
+                          <a:avLst/>
+                        </a:prstTxWarp>
+                        <a:noAutofit/>
+                      </wps:bodyPr>
+                    </wps:wsp>
+                  </a:graphicData>
+                </a:graphic>
+              </wp:inline>
+            </w:drawing>
+          </mc:Choice>
+          <mc:Fallback>
+            <w:pict>
+              <v:shapetype w14:anchorId="06E64437" id="_x0000_t202" coordsize="21600,21600" o:spt="202" path="m,l,21600r21600,l21600,xe">
+                <v:stroke joinstyle="miter"/>
+                <v:path gradientshapeok="t" o:connecttype="rect"/>
+              </v:shapetype>
+              <v:shape id="Text Box 4" o:spid="_x0000_s1027" type="#_x0000_t202" style="width:396pt;height:194pt;visibility:visible;mso-wrap-style:square;mso-left-percent:-10001;mso-top-percent:-10001;mso-position-horizontal:absolute;mso-position-horizontal-relative:char;mso-position-vertical:absolute;mso-position-vertical-relative:line;mso-left-percent:-10001;mso-top-percent:-10001;v-text-anchor:top" o:gfxdata="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" fillcolor="white [3201]" strokeweight=".5pt">
+                <v:textbox>
+                  <w:txbxContent>
+                    <w:p>
+                      <w:r>
+                        <w:drawing>
+                          <wp:inline distT="0" distB="0" distL="0" distR="0" wp14:anchorId="2A43613A" wp14:editId="04BB9627">
+                            <wp:extent cx="4806263" cy="2226733"/>
+                            <wp:effectExtent l="0" t="0" r="0" b="0"/>
+                            <wp:docPr id="150422093" name="Picture 1" descr="A screenshot of a computer code&#10;&#10;AI-generated content may be incorrect."/>
+                            <wp:cNvGraphicFramePr>
+                              <a:graphicFrameLocks xmlns:a="http://schemas.openxmlformats.org/drawingml/2006/main" noChangeAspect="1"/>
+                            </wp:cNvGraphicFramePr>
+                            <a:graphic xmlns:a="http://schemas.openxmlformats.org/drawingml/2006/main">
+                              <a:graphicData uri="http://schemas.openxmlformats.org/drawingml/2006/picture">
+                                <pic:pic xmlns:pic="http://schemas.openxmlformats.org/drawingml/2006/picture">
+                                  <pic:nvPicPr>
+                                    <pic:cNvPr id="150422093" name="Picture 1" descr="A screenshot of a computer code&#10;&#10;AI-generated content may be incorrect."/>
+                                    <pic:cNvPicPr/>
+                                  </pic:nvPicPr>
+                                  <pic:blipFill>
+                                    <a:blip r:embed="rId11"/>
+                                    <a:stretch>
+                                      <a:fillRect/>
+                                    </a:stretch>
+                                  </pic:blipFill>
+                                  <pic:spPr>
+                                    <a:xfrm>
+                                      <a:off x="0" y="0"/>
+                                      <a:ext cx="4963649" cy="2299650"/>
+                                    </a:xfrm>
+                                    <a:prstGeom prst="rect">
+                                      <a:avLst/>
+                                    </a:prstGeom>
+                                  </pic:spPr>
+                                </pic:pic>
+                              </a:graphicData>
+                            </a:graphic>
+                          </wp:inline>
+                        </w:drawing>
+                      </w:r>
+                    </w:p>
+                  </w:txbxContent>
+                </v:textbox>
+                <w10:anchorlock/>
+              </v:shape>
+            </w:pict>
+          </mc:Fallback>
+        </mc:AlternateContent>
+      </w:r>
+    </w:p>
+    <w:p>
+      <w:pPr>
+        <w:pStyle w:val="Point2"/>
+        <w:rPr>
+          <w:lang w:val="en-US"/>
+        </w:rPr>
+      </w:pPr>
+      <w:r>
+        <w:rPr>
+          <w:lang w:val="en-US"/>
+        </w:rPr>
+        <w:t xml:space="preserve">To split verse 6 into three paragraphs, </w:t>
+      </w:r>
+    </w:p>
+    <w:p>
+      <w:pPr>
+        <w:pStyle w:val="Point3"/>
+        <w:rPr>
+          <w:lang w:val="en-US"/>
+        </w:rPr>
+      </w:pPr>
+      <w:r>
+        <w:rPr>
+          <w:lang w:val="en-US"/>
+        </w:rPr>
+        <w:t>triple-click within the paragraph to select all its lines</w:t>
+      </w:r>
+    </w:p>
+    <w:p>
+      <w:pPr>
+        <w:pStyle w:val="Point3"/>
+        <w:rPr>
+          <w:lang w:val="en-US"/>
+        </w:rPr>
+      </w:pPr>
+      <w:r>
+        <w:rPr>
+          <w:lang w:val="en-US"/>
+        </w:rPr>
+        <w:t xml:space="preserve">hold down the key called </w:t>
+      </w:r>
+      <w:r>
+        <w:rPr>
+          <w:i/>
+          <w:iCs/>
+          <w:lang w:val="en-US"/>
+        </w:rPr>
+        <w:t>Alt</w:t>
+      </w:r>
+      <w:r>
+        <w:rPr>
+          <w:lang w:val="en-US"/>
+        </w:rPr>
+        <w:t xml:space="preserve"> and type </w:t>
+      </w:r>
+      <w:r>
+        <w:rPr>
+          <w:i/>
+          <w:iCs/>
+          <w:lang w:val="en-US"/>
+        </w:rPr>
+        <w:t>TMM</w:t>
+      </w:r>
+      <w:r>
+        <w:rPr>
+          <w:lang w:val="en-US"/>
+        </w:rPr>
+        <w:t xml:space="preserve"> and type </w:t>
+      </w:r>
+      <w:proofErr w:type="spellStart"/>
+      <w:r>
+        <w:rPr>
+          <w:i/>
+          <w:iCs/>
+          <w:lang w:val="en-US"/>
+        </w:rPr>
+        <w:t>ChangeL</w:t>
+      </w:r>
+      <w:proofErr w:type="spellEnd"/>
+      <w:r>
+        <w:rPr>
+          <w:lang w:val="en-US"/>
+        </w:rPr>
+        <w:t xml:space="preserve"> and click the macro called </w:t>
+      </w:r>
+      <w:r>
+        <w:rPr>
+          <w:i/>
+          <w:iCs/>
+          <w:lang w:val="en-US"/>
+        </w:rPr>
+        <w:t>ChangeLineBreaks2ParagraphBreaks</w:t>
+      </w:r>
+      <w:r>
+        <w:rPr>
+          <w:lang w:val="en-US"/>
+        </w:rPr>
+        <w:t xml:space="preserve">, then click </w:t>
+      </w:r>
+      <w:r>
+        <w:rPr>
+          <w:i/>
+          <w:iCs/>
+          <w:lang w:val="en-US"/>
+        </w:rPr>
+        <w:t>Run</w:t>
+      </w:r>
+      <w:r>
+        <w:rPr>
+          <w:lang w:val="en-US"/>
+        </w:rPr>
+        <w:t>.</w:t>
+      </w:r>
+    </w:p>
+    <w:p>
+      <w:pPr>
+        <w:pStyle w:val="Point3"/>
+        <w:rPr>
+          <w:lang w:val="en-US"/>
+        </w:rPr>
+      </w:pPr>
+      <w:r>
+        <w:rPr>
+          <w:lang w:val="en-US"/>
+        </w:rPr>
+        <w:t xml:space="preserve">For each new paragraph, add a </w:t>
+      </w:r>
+      <w:r>
+        <w:rPr>
+          <w:lang w:val="en-US"/>
+        </w:rPr>
+        <w:t xml:space="preserve">\q </w:t>
+      </w:r>
+      <w:r>
+        <w:rPr>
+          <w:lang w:val="en-US"/>
+        </w:rPr>
+        <w:t>code at the beginning</w:t>
+      </w:r>
+    </w:p>
+    <w:p>
+      <w:pPr>
+        <w:pStyle w:val="Point2"/>
+        <w:rPr>
+          <w:lang w:val="en-US"/>
+        </w:rPr>
+      </w:pPr>
+      <w:r>
+        <w:rPr>
+          <w:lang w:val="en-US"/>
+        </w:rPr>
+        <w:t>Repeat for each paragraph like verses 6 and 7.</w:t>
+      </w:r>
+    </w:p>
+    <w:p>
+      <w:pPr>
+        <w:pStyle w:val="Point2"/>
+        <w:rPr>
+          <w:lang w:val="en-US"/>
+        </w:rPr>
+      </w:pPr>
+      <w:r>
+        <w:rPr>
+          <w:lang w:val="en-US"/>
+        </w:rPr>
+        <w:t>Sometimes people enter tabs or spaces to push text onto the next line, which might look like this:</w:t>
+      </w:r>
+      <w:r>
+        <w:rPr>
+          <w:lang w:val="en-US"/>
+        </w:rPr>
+        <w:br/>
+      </w:r>
+      <w:r>
+        <w:rPr>
+          <w:noProof/>
+          <w:lang w:val="en-US"/>
+        </w:rPr>
+        <mc:AlternateContent>
+          <mc:Choice Requires="wps">
+            <w:drawing>
+              <wp:inline distT="0" distB="0" distL="0" distR="0" wp14:anchorId="5880B94C" wp14:editId="5D517658">
+                <wp:extent cx="4919134" cy="838200"/>
+                <wp:effectExtent l="0" t="0" r="8890" b="12700"/>
+                <wp:docPr id="174639712" name="Text Box 3"/>
+                <wp:cNvGraphicFramePr/>
+                <a:graphic xmlns:a="http://schemas.openxmlformats.org/drawingml/2006/main">
+                  <a:graphicData uri="http://schemas.microsoft.com/office/word/2010/wordprocessingShape">
+                    <wps:wsp>
+                      <wps:cNvSpPr txBox="1"/>
+                      <wps:spPr>
+                        <a:xfrm>
+                          <a:off x="0" y="0"/>
+                          <a:ext cx="4919134" cy="838200"/>
+                        </a:xfrm>
+                        <a:prstGeom prst="rect">
+                          <a:avLst/>
+                        </a:prstGeom>
+                        <a:solidFill>
+                          <a:schemeClr val="lt1"/>
+                        </a:solidFill>
+                        <a:ln w="6350">
+                          <a:solidFill>
+                            <a:prstClr val="black"/>
+                          </a:solidFill>
+                        </a:ln>
+                      </wps:spPr>
+                      <wps:txbx>
+                        <w:txbxContent>
+                          <w:p>
+                            <w:r>
+                              <w:rPr>
+                                <w:noProof/>
+                              </w:rPr>
+                              <w:drawing>
+                                <wp:inline distT="0" distB="0" distL="0" distR="0" wp14:anchorId="19FDD95F" wp14:editId="3A88C3CA">
+                                  <wp:extent cx="4803463" cy="685800"/>
+                                  <wp:effectExtent l="0" t="0" r="0" b="0"/>
+                                  <wp:docPr id="2072698915" name="Picture 1" descr="A close up of a text&#10;&#10;AI-generated content may be incorrect."/>
+                                  <wp:cNvGraphicFramePr>
+                                    <a:graphicFrameLocks xmlns:a="http://schemas.openxmlformats.org/drawingml/2006/main" noChangeAspect="1"/>
+                                  </wp:cNvGraphicFramePr>
+                                  <a:graphic xmlns:a="http://schemas.openxmlformats.org/drawingml/2006/main">
+                                    <a:graphicData uri="http://schemas.openxmlformats.org/drawingml/2006/picture">
+                                      <pic:pic xmlns:pic="http://schemas.openxmlformats.org/drawingml/2006/picture">
+                                        <pic:nvPicPr>
+                                          <pic:cNvPr id="824108222" name="Picture 1" descr="A close up of a text&#10;&#10;AI-generated content may be incorrect."/>
+                                          <pic:cNvPicPr/>
+                                        </pic:nvPicPr>
+                                        <pic:blipFill>
+                                          <a:blip r:embed="rId12"/>
+                                          <a:stretch>
+                                            <a:fillRect/>
+                                          </a:stretch>
+                                        </pic:blipFill>
+                                        <pic:spPr>
+                                          <a:xfrm>
+                                            <a:off x="0" y="0"/>
+                                            <a:ext cx="4803463" cy="685800"/>
+                                          </a:xfrm>
+                                          <a:prstGeom prst="rect">
+                                            <a:avLst/>
+                                          </a:prstGeom>
+                                        </pic:spPr>
+                                      </pic:pic>
+                                    </a:graphicData>
+                                  </a:graphic>
+                                </wp:inline>
+                              </w:drawing>
+                            </w:r>
+                          </w:p>
+                        </w:txbxContent>
+                      </wps:txbx>
+                      <wps:bodyPr rot="0" spcFirstLastPara="0" vertOverflow="overflow" horzOverflow="overflow" vert="horz" wrap="square" lIns="91440" tIns="45720" rIns="91440" bIns="45720" numCol="1" spcCol="0" rtlCol="0" fromWordArt="0" anchor="t" anchorCtr="0" forceAA="0" compatLnSpc="1">
+                        <a:prstTxWarp prst="textNoShape">
+                          <a:avLst/>
+                        </a:prstTxWarp>
+                        <a:noAutofit/>
+                      </wps:bodyPr>
+                    </wps:wsp>
+                  </a:graphicData>
+                </a:graphic>
+              </wp:inline>
+            </w:drawing>
+          </mc:Choice>
+          <mc:Fallback>
+            <w:pict>
+              <v:shape w14:anchorId="5880B94C" id="Text Box 3" o:spid="_x0000_s1028" type="#_x0000_t202" style="width:387.35pt;height:66pt;visibility:visible;mso-wrap-style:square;mso-left-percent:-10001;mso-top-percent:-10001;mso-position-horizontal:absolute;mso-position-horizontal-relative:char;mso-position-vertical:absolute;mso-position-vertical-relative:line;mso-left-percent:-10001;mso-top-percent:-10001;v-text-anchor:top" o:gfxdata="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" fillcolor="white [3201]" strokeweight=".5pt">
+                <v:textbox>
+                  <w:txbxContent>
+                    <w:p>
+                      <w:r>
+                        <w:rPr>
+                          <w:noProof/>
+                        </w:rPr>
+                        <w:drawing>
+                          <wp:inline distT="0" distB="0" distL="0" distR="0" wp14:anchorId="19FDD95F" wp14:editId="3A88C3CA">
+                            <wp:extent cx="4803463" cy="685800"/>
+                            <wp:effectExtent l="0" t="0" r="0" b="0"/>
+                            <wp:docPr id="2072698915" name="Picture 1" descr="A close up of a text&#10;&#10;AI-generated content may be incorrect."/>
+                            <wp:cNvGraphicFramePr>
+                              <a:graphicFrameLocks xmlns:a="http://schemas.openxmlformats.org/drawingml/2006/main" noChangeAspect="1"/>
+                            </wp:cNvGraphicFramePr>
+                            <a:graphic xmlns:a="http://schemas.openxmlformats.org/drawingml/2006/main">
+                              <a:graphicData uri="http://schemas.openxmlformats.org/drawingml/2006/picture">
+                                <pic:pic xmlns:pic="http://schemas.openxmlformats.org/drawingml/2006/picture">
+                                  <pic:nvPicPr>
+                                    <pic:cNvPr id="824108222" name="Picture 1" descr="A close up of a text&#10;&#10;AI-generated content may be incorrect."/>
+                                    <pic:cNvPicPr/>
+                                  </pic:nvPicPr>
+                                  <pic:blipFill>
+                                    <a:blip r:embed="rId12"/>
+                                    <a:stretch>
+                                      <a:fillRect/>
+                                    </a:stretch>
+                                  </pic:blipFill>
+                                  <pic:spPr>
+                                    <a:xfrm>
+                                      <a:off x="0" y="0"/>
+                                      <a:ext cx="4803463" cy="685800"/>
+                                    </a:xfrm>
+                                    <a:prstGeom prst="rect">
+                                      <a:avLst/>
+                                    </a:prstGeom>
+                                  </pic:spPr>
+                                </pic:pic>
+                              </a:graphicData>
+                            </a:graphic>
+                          </wp:inline>
+                        </w:drawing>
+                      </w:r>
+                    </w:p>
+                  </w:txbxContent>
+                </v:textbox>
+                <w10:anchorlock/>
+              </v:shape>
+            </w:pict>
+          </mc:Fallback>
+        </mc:AlternateContent>
+      </w:r>
+    </w:p>
+    <w:p>
+      <w:pPr>
+        <w:pStyle w:val="Point2"/>
+        <w:rPr>
+          <w:lang w:val="en-US"/>
+        </w:rPr>
+      </w:pPr>
+      <w:r>
+        <w:rPr>
+          <w:lang w:val="en-US"/>
+        </w:rPr>
+        <w:t xml:space="preserve">Select each string of tabs and/or spaces pushing text to the next line, and tap </w:t>
+      </w:r>
+      <w:r>
+        <w:rPr>
+          <w:i/>
+          <w:iCs/>
+          <w:lang w:val="en-US"/>
+        </w:rPr>
+        <w:t>Enter</w:t>
+      </w:r>
+      <w:r>
+        <w:rPr>
+          <w:lang w:val="en-US"/>
+        </w:rPr>
+        <w:t>.</w:t>
+      </w:r>
+    </w:p>
+    <w:p>
+      <w:pPr>
+        <w:pStyle w:val="Point2"/>
+        <w:rPr>
+          <w:lang w:val="en-US"/>
+        </w:rPr>
+      </w:pPr>
+      <w:r>
+        <w:rPr>
+          <w:lang w:val="en-US"/>
+        </w:rPr>
+        <w:t>For each new paragraph, add a \q code at the beginning.</w:t>
+      </w:r>
+    </w:p>
+    <w:p>
+      <w:pPr>
+        <w:pStyle w:val="Point1"/>
+        <w:rPr>
+          <w:lang w:val="en-US"/>
+        </w:rPr>
+      </w:pPr>
+      <w:r>
+        <w:rPr>
+          <w:lang w:val="en-US"/>
+        </w:rPr>
         <w:t>When you have attended to the points above, save a copy under a different name, in case the next step doesn’t produce the desired results.</w:t>
       </w:r>
     </w:p>
@@ -1651,139 +2358,134 @@
           <w:lang w:val="en-US"/>
         </w:rPr>
         <w:br/>
-      </w:r>
+        <w:t xml:space="preserve">To run this macro, hold down the </w:t>
+      </w:r>
+      <w:r>
+        <w:rPr>
+          <w:i/>
+          <w:iCs/>
+          <w:lang w:val="en-US"/>
+        </w:rPr>
+        <w:t>Alt</w:t>
+      </w:r>
+      <w:r>
+        <w:rPr>
+          <w:lang w:val="en-US"/>
+        </w:rPr>
+        <w:t xml:space="preserve"> key and tap TMM to open the Macros dialog. Type </w:t>
+      </w:r>
+      <w:proofErr w:type="spellStart"/>
+      <w:r>
+        <w:rPr>
+          <w:i/>
+          <w:iCs/>
+          <w:lang w:val="en-US"/>
+        </w:rPr>
+        <w:t>FixCodes</w:t>
+      </w:r>
+      <w:proofErr w:type="spellEnd"/>
+      <w:r>
+        <w:rPr>
+          <w:lang w:val="en-US"/>
+        </w:rPr>
+        <w:t>, select that macro and operate the Run button.</w:t>
+      </w:r>
+    </w:p>
+    <w:p>
+      <w:pPr>
+        <w:pStyle w:val="Point1"/>
+        <w:rPr>
+          <w:lang w:val="en-US"/>
+        </w:rPr>
+      </w:pPr>
+      <w:r>
+        <w:rPr>
+          <w:lang w:val="en-US"/>
+        </w:rPr>
+        <w:t xml:space="preserve">After much blinking and flashing, the file should be fairly suitable for import into </w:t>
+      </w:r>
+      <w:proofErr w:type="spellStart"/>
+      <w:r>
+        <w:rPr>
+          <w:lang w:val="en-US"/>
+        </w:rPr>
+        <w:t>Paratext</w:t>
+      </w:r>
+      <w:proofErr w:type="spellEnd"/>
+      <w:r>
+        <w:rPr>
+          <w:lang w:val="en-US"/>
+        </w:rPr>
+        <w:t xml:space="preserve">. The macro will open the Save As dialog. Approve the folder and filename (or choose different ones) and save the file. </w:t>
+      </w:r>
+    </w:p>
+    <w:p>
+      <w:pPr>
+        <w:pStyle w:val="Point1"/>
+        <w:rPr>
+          <w:lang w:val="en-US"/>
+        </w:rPr>
+      </w:pPr>
+      <w:r>
+        <w:rPr>
+          <w:lang w:val="en-US"/>
+        </w:rPr>
+        <w:t xml:space="preserve">If </w:t>
+      </w:r>
+      <w:r>
+        <w:rPr>
+          <w:lang w:val="en-US"/>
+        </w:rPr>
+        <w:t>the file</w:t>
+      </w:r>
+      <w:r>
+        <w:rPr>
+          <w:lang w:val="en-US"/>
+        </w:rPr>
+        <w:t xml:space="preserve"> contains multiple books, split it into separate files, one for each book.</w:t>
+      </w:r>
+    </w:p>
+    <w:p>
+      <w:pPr>
+        <w:pStyle w:val="Point1"/>
+        <w:rPr>
+          <w:lang w:val="en-US"/>
+        </w:rPr>
+      </w:pPr>
+      <w:r>
+        <w:rPr>
+          <w:lang w:val="en-US"/>
+        </w:rPr>
+        <w:t xml:space="preserve">Then import the file(s) into </w:t>
+      </w:r>
+      <w:proofErr w:type="spellStart"/>
+      <w:r>
+        <w:rPr>
+          <w:lang w:val="en-US"/>
+        </w:rPr>
+        <w:t>Paratext</w:t>
+      </w:r>
+      <w:proofErr w:type="spellEnd"/>
+      <w:r>
+        <w:rPr>
+          <w:lang w:val="en-US"/>
+        </w:rPr>
+        <w:t xml:space="preserve"> and run checks to make sure the punctuation and codes are acceptable.</w:t>
+      </w:r>
+    </w:p>
+    <w:bookmarkStart w:id="4" w:name="_Ref220788056"/>
+    <w:p>
+      <w:pPr>
+        <w:pStyle w:val="Heading1"/>
+        <w:rPr>
+          <w:lang w:val="en-US"/>
+        </w:rPr>
+      </w:pPr>
       <w:r>
         <w:rPr>
           <w:lang w:val="en-US"/>
         </w:rPr>
         <w:lastRenderedPageBreak/>
-        <w:t xml:space="preserve">To run this macro, hold down the </w:t>
-      </w:r>
-      <w:r>
-        <w:rPr>
-          <w:i/>
-          <w:iCs/>
-          <w:lang w:val="en-US"/>
-        </w:rPr>
-        <w:t>Alt</w:t>
-      </w:r>
-      <w:r>
-        <w:rPr>
-          <w:lang w:val="en-US"/>
-        </w:rPr>
-        <w:t xml:space="preserve"> key and tap TMM to open the Macros dialog. Type </w:t>
-      </w:r>
-      <w:proofErr w:type="spellStart"/>
-      <w:r>
-        <w:rPr>
-          <w:i/>
-          <w:iCs/>
-          <w:lang w:val="en-US"/>
-        </w:rPr>
-        <w:t>FixCodes</w:t>
-      </w:r>
-      <w:proofErr w:type="spellEnd"/>
-      <w:r>
-        <w:rPr>
-          <w:lang w:val="en-US"/>
-        </w:rPr>
-        <w:t>, select that macro and operate the Run button.</w:t>
-      </w:r>
-    </w:p>
-    <w:p>
-      <w:pPr>
-        <w:pStyle w:val="Point1"/>
-        <w:rPr>
-          <w:lang w:val="en-US"/>
-        </w:rPr>
-      </w:pPr>
-      <w:r>
-        <w:rPr>
-          <w:lang w:val="en-US"/>
-        </w:rPr>
-        <w:t xml:space="preserve">After much blinking and flashing, the file should be fairly suitable for import into </w:t>
-      </w:r>
-      <w:proofErr w:type="spellStart"/>
-      <w:r>
-        <w:rPr>
-          <w:lang w:val="en-US"/>
-        </w:rPr>
-        <w:t>Paratext</w:t>
-      </w:r>
-      <w:proofErr w:type="spellEnd"/>
-      <w:r>
-        <w:rPr>
-          <w:lang w:val="en-US"/>
-        </w:rPr>
-        <w:t xml:space="preserve">. The macro will open the Save As dialog. Approve the folder and filename (or choose different ones) and save the file. </w:t>
-      </w:r>
-    </w:p>
-    <w:p>
-      <w:pPr>
-        <w:pStyle w:val="Point1"/>
-        <w:rPr>
-          <w:lang w:val="en-US"/>
-        </w:rPr>
-      </w:pPr>
-      <w:r>
-        <w:rPr>
-          <w:lang w:val="en-US"/>
-        </w:rPr>
-        <w:t xml:space="preserve">If </w:t>
-      </w:r>
-      <w:r>
-        <w:rPr>
-          <w:lang w:val="en-US"/>
-        </w:rPr>
-        <w:t>the file</w:t>
-      </w:r>
-      <w:r>
-        <w:rPr>
-          <w:lang w:val="en-US"/>
-        </w:rPr>
-        <w:t xml:space="preserve"> contains multiple books, split it into separate files, one for each book.</w:t>
-      </w:r>
-    </w:p>
-    <w:p>
-      <w:pPr>
-        <w:pStyle w:val="Point1"/>
-        <w:rPr>
-          <w:lang w:val="en-US"/>
-        </w:rPr>
-      </w:pPr>
-      <w:r>
-        <w:rPr>
-          <w:lang w:val="en-US"/>
-        </w:rPr>
-        <w:t xml:space="preserve">Then import the file(s) into </w:t>
-      </w:r>
-      <w:proofErr w:type="spellStart"/>
-      <w:r>
-        <w:rPr>
-          <w:lang w:val="en-US"/>
-        </w:rPr>
-        <w:t>Paratext</w:t>
-      </w:r>
-      <w:proofErr w:type="spellEnd"/>
-      <w:r>
-        <w:rPr>
-          <w:lang w:val="en-US"/>
-        </w:rPr>
-        <w:t xml:space="preserve"> and run checks to make sure the punctuation and codes are acceptable.</w:t>
-      </w:r>
-    </w:p>
-    <w:bookmarkStart w:id="4" w:name="_Ref220788056"/>
-    <w:p>
-      <w:pPr>
-        <w:pStyle w:val="Heading1"/>
-        <w:rPr>
-          <w:lang w:val="en-US"/>
-        </w:rPr>
-      </w:pPr>
-      <w:r>
-        <w:rPr>
-          <w:lang w:val="en-US"/>
-        </w:rPr>
         <w:fldChar w:fldCharType="begin"/>
       </w:r>
       <w:r>
@@ -2180,7 +2882,7 @@
                                           <pic:cNvPicPr/>
                                         </pic:nvPicPr>
                                         <pic:blipFill>
-                                          <a:blip r:embed="rId11"/>
+                                          <a:blip r:embed="rId13"/>
                                           <a:stretch>
                                             <a:fillRect/>
                                           </a:stretch>
@@ -2244,7 +2946,7 @@
                                     <pic:cNvPicPr/>
                                   </pic:nvPicPr>
                                   <pic:blipFill>
-                                    <a:blip r:embed="rId12"/>
+                                    <a:blip r:embed="rId14"/>
                                     <a:stretch>
                                       <a:fillRect/>
                                     </a:stretch>
@@ -2533,7 +3235,6 @@
         <w:rPr>
           <w:lang w:val="en-US"/>
         </w:rPr>
-        <w:lastRenderedPageBreak/>
         <w:t>Sometimes people enter tabs or spaces to push text onto the next line, which might look like this:</w:t>
       </w:r>
       <w:r>
@@ -2599,7 +3300,7 @@
                                           <pic:cNvPicPr/>
                                         </pic:nvPicPr>
                                         <pic:blipFill>
-                                          <a:blip r:embed="rId13"/>
+                                          <a:blip r:embed="rId12"/>
                                           <a:stretch>
                                             <a:fillRect/>
                                           </a:stretch>
@@ -2657,7 +3358,7 @@
                                     <pic:cNvPicPr/>
                                   </pic:nvPicPr>
                                   <pic:blipFill>
-                                    <a:blip r:embed="rId14"/>
+                                    <a:blip r:embed="rId15"/>
                                     <a:stretch>
                                       <a:fillRect/>
                                     </a:stretch>
@@ -2885,6 +3586,7 @@
         <w:rPr>
           <w:lang w:val="en-US"/>
         </w:rPr>
+        <w:lastRenderedPageBreak/>
         <w:t xml:space="preserve">Hold down </w:t>
       </w:r>
       <w:r>
@@ -3368,7 +4070,7 @@
       </w:r>
     </w:p>
     <w:sectPr>
-      <w:footerReference w:type="default" r:id="rId15"/>
+      <w:footerReference w:type="default" r:id="rId16"/>
       <w:pgSz w:w="11907" w:h="16840"/>
       <w:pgMar w:top="1134" w:right="1134" w:bottom="1134" w:left="1418" w:header="0" w:footer="1021" w:gutter="0"/>
       <w:paperSrc w:first="1" w:other="1"/>
@@ -3430,7 +4132,7 @@
       <w:rPr>
         <w:noProof/>
       </w:rPr>
-      <w:t>3 February 2026</w:t>
+      <w:t>9 February 2026</w:t>
     </w:r>
     <w:r>
       <w:fldChar w:fldCharType="end"/>

</xml_diff>